<commit_message>
a bit of changes
</commit_message>
<xml_diff>
--- a/Document/1 -- Requirements/Requirements.Min.docx
+++ b/Document/1 -- Requirements/Requirements.Min.docx
@@ -972,54 +972,11 @@
           <w:rtl/>
           <w:lang w:bidi="fa-IR"/>
         </w:rPr>
-        <w:t>توکن فراموشی رمز</w:t>
-      </w:r>
-    </w:p>
-    <w:p>
-      <w:pPr>
-        <w:pStyle w:val="ListParagraph"/>
-        <w:numPr>
-          <w:ilvl w:val="0"/>
-          <w:numId w:val="13"/>
-        </w:numPr>
-        <w:bidi/>
-        <w:rPr>
-          <w:lang w:bidi="fa-IR"/>
-        </w:rPr>
-      </w:pPr>
-      <w:r>
-        <w:rPr>
-          <w:rFonts w:hint="cs"/>
-          <w:rtl/>
-          <w:lang w:bidi="fa-IR"/>
-        </w:rPr>
         <w:t>توکن ورود</w:t>
       </w:r>
     </w:p>
     <w:p>
       <w:pPr>
-        <w:pStyle w:val="ListParagraph"/>
-        <w:numPr>
-          <w:ilvl w:val="0"/>
-          <w:numId w:val="13"/>
-        </w:numPr>
-        <w:bidi/>
-        <w:rPr>
-          <w:rtl/>
-          <w:lang w:bidi="fa-IR"/>
-        </w:rPr>
-      </w:pPr>
-      <w:r>
-        <w:rPr>
-          <w:rFonts w:hint="cs"/>
-          <w:rtl/>
-          <w:lang w:bidi="fa-IR"/>
-        </w:rPr>
-        <w:t>زمان آخرین ورود</w:t>
-      </w:r>
-    </w:p>
-    <w:p>
-      <w:pPr>
         <w:pStyle w:val="Heading2"/>
         <w:bidi/>
         <w:rPr>
@@ -1221,6 +1178,27 @@
       </w:pPr>
       <w:r>
         <w:rPr>
+          <w:rFonts w:ascii="Cambria" w:hAnsi="Cambria" w:hint="cs"/>
+          <w:rtl/>
+          <w:lang w:bidi="fa-IR"/>
+        </w:rPr>
+        <w:t>قیمت خرید</w:t>
+      </w:r>
+    </w:p>
+    <w:p>
+      <w:pPr>
+        <w:pStyle w:val="ListParagraph"/>
+        <w:numPr>
+          <w:ilvl w:val="0"/>
+          <w:numId w:val="12"/>
+        </w:numPr>
+        <w:bidi/>
+        <w:rPr>
+          <w:lang w:bidi="fa-IR"/>
+        </w:rPr>
+      </w:pPr>
+      <w:r>
+        <w:rPr>
           <w:rFonts w:hint="cs"/>
           <w:rtl/>
           <w:lang w:bidi="fa-IR"/>
@@ -1366,8 +1344,68 @@
           <w:rtl/>
           <w:lang w:bidi="fa-IR"/>
         </w:rPr>
+        <w:t>آی دی دسته ( کلید خارجی)</w:t>
+      </w:r>
+    </w:p>
+    <w:p>
+      <w:pPr>
+        <w:pStyle w:val="Heading2"/>
+        <w:bidi/>
+        <w:rPr>
+          <w:rtl/>
+          <w:lang w:bidi="fa-IR"/>
+        </w:rPr>
+      </w:pPr>
+      <w:r>
+        <w:rPr>
+          <w:rFonts w:hint="cs"/>
+          <w:rtl/>
+          <w:lang w:bidi="fa-IR"/>
+        </w:rPr>
         <w:lastRenderedPageBreak/>
-        <w:t>آی دی دسته ( کلید خارجی)</w:t>
+        <w:t>ویژگی( محصول)</w:t>
+      </w:r>
+    </w:p>
+    <w:p>
+      <w:pPr>
+        <w:pStyle w:val="ListParagraph"/>
+        <w:numPr>
+          <w:ilvl w:val="0"/>
+          <w:numId w:val="18"/>
+        </w:numPr>
+        <w:bidi/>
+        <w:rPr>
+          <w:lang w:bidi="fa-IR"/>
+        </w:rPr>
+      </w:pPr>
+      <w:r>
+        <w:rPr>
+          <w:rFonts w:hint="cs"/>
+          <w:rtl/>
+          <w:lang w:bidi="fa-IR"/>
+        </w:rPr>
+        <w:t>آی دی</w:t>
+      </w:r>
+    </w:p>
+    <w:p>
+      <w:pPr>
+        <w:pStyle w:val="ListParagraph"/>
+        <w:numPr>
+          <w:ilvl w:val="0"/>
+          <w:numId w:val="18"/>
+        </w:numPr>
+        <w:bidi/>
+        <w:rPr>
+          <w:lang w:bidi="fa-IR"/>
+        </w:rPr>
+      </w:pPr>
+      <w:r>
+        <w:rPr>
+          <w:rFonts w:hint="cs"/>
+          <w:rtl/>
+          <w:lang w:bidi="fa-IR"/>
+        </w:rPr>
+        <w:t>نام</w:t>
       </w:r>
     </w:p>
     <w:p>
@@ -1379,309 +1417,79 @@
           <w:lang w:bidi="fa-IR"/>
         </w:rPr>
       </w:pPr>
-      <w:r>
-        <w:rPr>
-          <w:rFonts w:hint="cs"/>
-          <w:rtl/>
-          <w:lang w:bidi="fa-IR"/>
-        </w:rPr>
-        <w:t>ویژگی( محصول)</w:t>
-      </w:r>
-    </w:p>
-    <w:p>
-      <w:pPr>
-        <w:pStyle w:val="ListParagraph"/>
-        <w:numPr>
-          <w:ilvl w:val="0"/>
-          <w:numId w:val="18"/>
-        </w:numPr>
-        <w:bidi/>
-        <w:rPr>
-          <w:lang w:bidi="fa-IR"/>
-        </w:rPr>
-      </w:pPr>
-      <w:r>
-        <w:rPr>
-          <w:rFonts w:hint="cs"/>
-          <w:rtl/>
-          <w:lang w:bidi="fa-IR"/>
-        </w:rPr>
-        <w:t>آی دی</w:t>
-      </w:r>
-    </w:p>
-    <w:p>
-      <w:pPr>
-        <w:pStyle w:val="ListParagraph"/>
-        <w:numPr>
-          <w:ilvl w:val="0"/>
-          <w:numId w:val="18"/>
-        </w:numPr>
-        <w:bidi/>
-        <w:rPr>
-          <w:lang w:bidi="fa-IR"/>
-        </w:rPr>
-      </w:pPr>
-      <w:r>
-        <w:rPr>
-          <w:rFonts w:hint="cs"/>
-          <w:rtl/>
-          <w:lang w:bidi="fa-IR"/>
-        </w:rPr>
-        <w:t>نام</w:t>
-      </w:r>
-    </w:p>
-    <w:p>
-      <w:pPr>
-        <w:pStyle w:val="Heading2"/>
-        <w:bidi/>
-        <w:rPr>
-          <w:rtl/>
-          <w:lang w:bidi="fa-IR"/>
-        </w:rPr>
-      </w:pPr>
-      <w:r>
-        <w:rPr>
-          <w:rFonts w:hint="cs"/>
-          <w:rtl/>
-          <w:lang w:bidi="fa-IR"/>
-        </w:rPr>
-        <w:t>ویژگی- زیر دسته</w:t>
-      </w:r>
-    </w:p>
-    <w:p>
-      <w:pPr>
-        <w:pStyle w:val="ListParagraph"/>
-        <w:numPr>
-          <w:ilvl w:val="0"/>
-          <w:numId w:val="25"/>
-        </w:numPr>
-        <w:bidi/>
-        <w:rPr>
-          <w:lang w:bidi="fa-IR"/>
-        </w:rPr>
-      </w:pPr>
-      <w:r>
-        <w:rPr>
-          <w:rFonts w:hint="cs"/>
-          <w:rtl/>
-          <w:lang w:bidi="fa-IR"/>
-        </w:rPr>
-        <w:t>آی دی ویژگی</w:t>
-      </w:r>
-    </w:p>
-    <w:p>
-      <w:pPr>
-        <w:pStyle w:val="ListParagraph"/>
-        <w:numPr>
-          <w:ilvl w:val="0"/>
-          <w:numId w:val="25"/>
-        </w:numPr>
-        <w:bidi/>
-        <w:rPr>
-          <w:lang w:bidi="fa-IR"/>
-        </w:rPr>
-      </w:pPr>
-      <w:r>
-        <w:rPr>
-          <w:rFonts w:hint="cs"/>
-          <w:rtl/>
-          <w:lang w:bidi="fa-IR"/>
-        </w:rPr>
-        <w:t>آی دی زیردسته</w:t>
-      </w:r>
-    </w:p>
-    <w:p>
-      <w:pPr>
-        <w:pStyle w:val="Heading2"/>
-        <w:bidi/>
-        <w:rPr>
-          <w:rtl/>
-          <w:lang w:bidi="fa-IR"/>
-        </w:rPr>
-      </w:pPr>
-      <w:r>
-        <w:rPr>
-          <w:rFonts w:hint="cs"/>
-          <w:rtl/>
-          <w:lang w:bidi="fa-IR"/>
-        </w:rPr>
-        <w:t>ویژگی-محصول</w:t>
-      </w:r>
-    </w:p>
-    <w:p>
-      <w:pPr>
-        <w:pStyle w:val="ListParagraph"/>
-        <w:numPr>
-          <w:ilvl w:val="0"/>
-          <w:numId w:val="22"/>
-        </w:numPr>
-        <w:bidi/>
-        <w:rPr>
-          <w:lang w:bidi="fa-IR"/>
-        </w:rPr>
-      </w:pPr>
-      <w:r>
-        <w:rPr>
-          <w:rFonts w:hint="cs"/>
-          <w:rtl/>
-          <w:lang w:bidi="fa-IR"/>
-        </w:rPr>
-        <w:t>کد محصول ( کلید خارجی)</w:t>
-      </w:r>
-    </w:p>
-    <w:p>
-      <w:pPr>
-        <w:pStyle w:val="ListParagraph"/>
-        <w:numPr>
-          <w:ilvl w:val="0"/>
-          <w:numId w:val="22"/>
-        </w:numPr>
-        <w:bidi/>
-        <w:rPr>
-          <w:lang w:bidi="fa-IR"/>
-        </w:rPr>
-      </w:pPr>
-      <w:r>
-        <w:rPr>
-          <w:rFonts w:hint="cs"/>
-          <w:rtl/>
-          <w:lang w:bidi="fa-IR"/>
-        </w:rPr>
-        <w:t>آی دی ویژگی( کلید خارجی)</w:t>
-      </w:r>
-    </w:p>
-    <w:p>
-      <w:pPr>
-        <w:pStyle w:val="ListParagraph"/>
-        <w:numPr>
-          <w:ilvl w:val="0"/>
-          <w:numId w:val="22"/>
-        </w:numPr>
-        <w:bidi/>
-        <w:rPr>
-          <w:lang w:bidi="fa-IR"/>
-        </w:rPr>
-      </w:pPr>
-      <w:r>
-        <w:rPr>
-          <w:rFonts w:hint="cs"/>
-          <w:rtl/>
-          <w:lang w:bidi="fa-IR"/>
-        </w:rPr>
-        <w:t>مقدار ویژگی</w:t>
-      </w:r>
-    </w:p>
-    <w:p>
-      <w:pPr>
-        <w:pStyle w:val="Heading2"/>
-        <w:bidi/>
-        <w:rPr>
-          <w:rtl/>
-          <w:lang w:bidi="fa-IR"/>
-        </w:rPr>
-      </w:pPr>
-      <w:r>
-        <w:rPr>
-          <w:rFonts w:hint="cs"/>
-          <w:rtl/>
-          <w:lang w:bidi="fa-IR"/>
-        </w:rPr>
-        <w:t xml:space="preserve">ریز </w:t>
-      </w:r>
-      <w:r>
-        <w:rPr>
-          <w:rFonts w:hint="cs"/>
-          <w:rtl/>
-          <w:lang w:bidi="fa-IR"/>
-        </w:rPr>
-        <w:t>خرید</w:t>
-      </w:r>
-    </w:p>
-    <w:p>
-      <w:pPr>
-        <w:pStyle w:val="ListParagraph"/>
-        <w:numPr>
-          <w:ilvl w:val="0"/>
-          <w:numId w:val="15"/>
-        </w:numPr>
-        <w:bidi/>
-        <w:rPr>
-          <w:lang w:bidi="fa-IR"/>
-        </w:rPr>
-      </w:pPr>
-      <w:r>
-        <w:rPr>
-          <w:rFonts w:hint="cs"/>
-          <w:rtl/>
-          <w:lang w:bidi="fa-IR"/>
-        </w:rPr>
-        <w:t>آی دی</w:t>
-      </w:r>
-    </w:p>
-    <w:p>
-      <w:pPr>
-        <w:pStyle w:val="ListParagraph"/>
-        <w:numPr>
-          <w:ilvl w:val="0"/>
-          <w:numId w:val="15"/>
-        </w:numPr>
-        <w:bidi/>
-        <w:rPr>
-          <w:lang w:bidi="fa-IR"/>
-        </w:rPr>
-      </w:pPr>
-      <w:r>
-        <w:rPr>
-          <w:rFonts w:hint="cs"/>
-          <w:rtl/>
-          <w:lang w:bidi="fa-IR"/>
-        </w:rPr>
-        <w:t>عنوان</w:t>
-      </w:r>
-    </w:p>
-    <w:p>
-      <w:pPr>
-        <w:pStyle w:val="ListParagraph"/>
-        <w:numPr>
-          <w:ilvl w:val="0"/>
-          <w:numId w:val="15"/>
-        </w:numPr>
-        <w:bidi/>
-        <w:rPr>
-          <w:lang w:bidi="fa-IR"/>
-        </w:rPr>
-      </w:pPr>
-      <w:r>
-        <w:rPr>
-          <w:rFonts w:hint="cs"/>
-          <w:rtl/>
-          <w:lang w:bidi="fa-IR"/>
-        </w:rPr>
-        <w:t>قیمت خرید</w:t>
-      </w:r>
-    </w:p>
-    <w:p>
-      <w:pPr>
-        <w:pStyle w:val="ListParagraph"/>
-        <w:numPr>
-          <w:ilvl w:val="0"/>
-          <w:numId w:val="15"/>
-        </w:numPr>
-        <w:bidi/>
-        <w:rPr>
-          <w:lang w:bidi="fa-IR"/>
-        </w:rPr>
-      </w:pPr>
-      <w:r>
-        <w:rPr>
-          <w:rFonts w:hint="cs"/>
-          <w:rtl/>
-          <w:lang w:bidi="fa-IR"/>
-        </w:rPr>
-        <w:t>تاریخ</w:t>
-      </w:r>
       <w:bookmarkStart w:id="0" w:name="_GoBack"/>
       <w:bookmarkEnd w:id="0"/>
+      <w:r>
+        <w:rPr>
+          <w:rFonts w:hint="cs"/>
+          <w:rtl/>
+          <w:lang w:bidi="fa-IR"/>
+        </w:rPr>
+        <w:t>ویژگی-محصول</w:t>
+      </w:r>
+    </w:p>
+    <w:p>
+      <w:pPr>
+        <w:pStyle w:val="ListParagraph"/>
+        <w:numPr>
+          <w:ilvl w:val="0"/>
+          <w:numId w:val="22"/>
+        </w:numPr>
+        <w:bidi/>
+        <w:rPr>
+          <w:lang w:bidi="fa-IR"/>
+        </w:rPr>
+      </w:pPr>
+      <w:r>
+        <w:rPr>
+          <w:rFonts w:hint="cs"/>
+          <w:rtl/>
+          <w:lang w:bidi="fa-IR"/>
+        </w:rPr>
+        <w:t>کد محصول ( کلید خارجی)</w:t>
+      </w:r>
+    </w:p>
+    <w:p>
+      <w:pPr>
+        <w:pStyle w:val="ListParagraph"/>
+        <w:numPr>
+          <w:ilvl w:val="0"/>
+          <w:numId w:val="22"/>
+        </w:numPr>
+        <w:bidi/>
+        <w:rPr>
+          <w:lang w:bidi="fa-IR"/>
+        </w:rPr>
+      </w:pPr>
+      <w:r>
+        <w:rPr>
+          <w:rFonts w:hint="cs"/>
+          <w:rtl/>
+          <w:lang w:bidi="fa-IR"/>
+        </w:rPr>
+        <w:t>آی دی ویژگی( کلید خارجی)</w:t>
+      </w:r>
+    </w:p>
+    <w:p>
+      <w:pPr>
+        <w:pStyle w:val="ListParagraph"/>
+        <w:numPr>
+          <w:ilvl w:val="0"/>
+          <w:numId w:val="22"/>
+        </w:numPr>
+        <w:bidi/>
+        <w:rPr>
+          <w:lang w:bidi="fa-IR"/>
+        </w:rPr>
+      </w:pPr>
+      <w:r>
+        <w:rPr>
+          <w:rFonts w:hint="cs"/>
+          <w:rtl/>
+          <w:lang w:bidi="fa-IR"/>
+        </w:rPr>
+        <w:t>مقدار ویژگی</w:t>
+      </w:r>
     </w:p>
     <w:p>
       <w:pPr>
@@ -1698,6 +1506,108 @@
           <w:rtl/>
           <w:lang w:bidi="fa-IR"/>
         </w:rPr>
+        <w:t>خرید</w:t>
+      </w:r>
+    </w:p>
+    <w:p>
+      <w:pPr>
+        <w:pStyle w:val="ListParagraph"/>
+        <w:numPr>
+          <w:ilvl w:val="0"/>
+          <w:numId w:val="15"/>
+        </w:numPr>
+        <w:bidi/>
+        <w:rPr>
+          <w:lang w:bidi="fa-IR"/>
+        </w:rPr>
+      </w:pPr>
+      <w:r>
+        <w:rPr>
+          <w:rFonts w:hint="cs"/>
+          <w:rtl/>
+          <w:lang w:bidi="fa-IR"/>
+        </w:rPr>
+        <w:t>آی دی</w:t>
+      </w:r>
+    </w:p>
+    <w:p>
+      <w:pPr>
+        <w:pStyle w:val="ListParagraph"/>
+        <w:numPr>
+          <w:ilvl w:val="0"/>
+          <w:numId w:val="15"/>
+        </w:numPr>
+        <w:bidi/>
+        <w:rPr>
+          <w:lang w:bidi="fa-IR"/>
+        </w:rPr>
+      </w:pPr>
+      <w:r>
+        <w:rPr>
+          <w:rFonts w:hint="cs"/>
+          <w:rtl/>
+          <w:lang w:bidi="fa-IR"/>
+        </w:rPr>
+        <w:t>عنوان</w:t>
+      </w:r>
+    </w:p>
+    <w:p>
+      <w:pPr>
+        <w:pStyle w:val="ListParagraph"/>
+        <w:numPr>
+          <w:ilvl w:val="0"/>
+          <w:numId w:val="15"/>
+        </w:numPr>
+        <w:bidi/>
+        <w:rPr>
+          <w:lang w:bidi="fa-IR"/>
+        </w:rPr>
+      </w:pPr>
+      <w:r>
+        <w:rPr>
+          <w:rFonts w:hint="cs"/>
+          <w:rtl/>
+          <w:lang w:bidi="fa-IR"/>
+        </w:rPr>
+        <w:t>قیمت خرید</w:t>
+      </w:r>
+    </w:p>
+    <w:p>
+      <w:pPr>
+        <w:pStyle w:val="ListParagraph"/>
+        <w:numPr>
+          <w:ilvl w:val="0"/>
+          <w:numId w:val="15"/>
+        </w:numPr>
+        <w:bidi/>
+        <w:rPr>
+          <w:lang w:bidi="fa-IR"/>
+        </w:rPr>
+      </w:pPr>
+      <w:r>
+        <w:rPr>
+          <w:rFonts w:hint="cs"/>
+          <w:rtl/>
+          <w:lang w:bidi="fa-IR"/>
+        </w:rPr>
+        <w:t>تاریخ</w:t>
+      </w:r>
+    </w:p>
+    <w:p>
+      <w:pPr>
+        <w:pStyle w:val="Heading2"/>
+        <w:bidi/>
+        <w:rPr>
+          <w:rtl/>
+          <w:lang w:bidi="fa-IR"/>
+        </w:rPr>
+      </w:pPr>
+      <w:r>
+        <w:rPr>
+          <w:rFonts w:hint="cs"/>
+          <w:rtl/>
+          <w:lang w:bidi="fa-IR"/>
+        </w:rPr>
         <w:t>فاکتور</w:t>
       </w:r>
       <w:r>
@@ -1942,91 +1852,118 @@
           <w:rtl/>
           <w:lang w:bidi="fa-IR"/>
         </w:rPr>
+        <w:t>فاکتور سفارش( مشتری)</w:t>
+      </w:r>
+    </w:p>
+    <w:p>
+      <w:pPr>
+        <w:pStyle w:val="ListParagraph"/>
+        <w:numPr>
+          <w:ilvl w:val="0"/>
+          <w:numId w:val="20"/>
+        </w:numPr>
+        <w:bidi/>
+        <w:rPr>
+          <w:lang w:bidi="fa-IR"/>
+        </w:rPr>
+      </w:pPr>
+      <w:r>
+        <w:rPr>
+          <w:rFonts w:hint="cs"/>
+          <w:rtl/>
+          <w:lang w:bidi="fa-IR"/>
+        </w:rPr>
+        <w:t>کد فاکتور سفارش</w:t>
+      </w:r>
+    </w:p>
+    <w:p>
+      <w:pPr>
+        <w:pStyle w:val="ListParagraph"/>
+        <w:numPr>
+          <w:ilvl w:val="0"/>
+          <w:numId w:val="20"/>
+        </w:numPr>
+        <w:bidi/>
+        <w:rPr>
+          <w:lang w:bidi="fa-IR"/>
+        </w:rPr>
+      </w:pPr>
+      <w:r>
+        <w:rPr>
+          <w:rFonts w:hint="cs"/>
+          <w:rtl/>
+          <w:lang w:bidi="fa-IR"/>
+        </w:rPr>
+        <w:t>تاریخ</w:t>
+      </w:r>
+    </w:p>
+    <w:p>
+      <w:pPr>
+        <w:pStyle w:val="ListParagraph"/>
+        <w:numPr>
+          <w:ilvl w:val="0"/>
+          <w:numId w:val="20"/>
+        </w:numPr>
+        <w:bidi/>
+        <w:rPr>
+          <w:lang w:bidi="fa-IR"/>
+        </w:rPr>
+      </w:pPr>
+      <w:r>
+        <w:rPr>
+          <w:rFonts w:ascii="Cambria" w:hAnsi="Cambria" w:hint="cs"/>
+          <w:rtl/>
+          <w:lang w:bidi="fa-IR"/>
+        </w:rPr>
+        <w:t>تعداد سفارش ها</w:t>
+      </w:r>
+    </w:p>
+    <w:p>
+      <w:pPr>
+        <w:pStyle w:val="ListParagraph"/>
+        <w:numPr>
+          <w:ilvl w:val="0"/>
+          <w:numId w:val="20"/>
+        </w:numPr>
+        <w:bidi/>
+        <w:rPr>
+          <w:lang w:bidi="fa-IR"/>
+        </w:rPr>
+      </w:pPr>
+      <w:r>
+        <w:rPr>
+          <w:rFonts w:hint="cs"/>
+          <w:rtl/>
+          <w:lang w:bidi="fa-IR"/>
+        </w:rPr>
+        <w:t>قیمت کل</w:t>
+      </w:r>
+      <w:r>
+        <w:rPr>
+          <w:lang w:bidi="fa-IR"/>
+        </w:rPr>
+        <w:tab/>
+      </w:r>
+    </w:p>
+    <w:p>
+      <w:pPr>
+        <w:pStyle w:val="ListParagraph"/>
+        <w:numPr>
+          <w:ilvl w:val="0"/>
+          <w:numId w:val="20"/>
+        </w:numPr>
+        <w:bidi/>
+        <w:rPr>
+          <w:lang w:bidi="fa-IR"/>
+        </w:rPr>
+      </w:pPr>
+      <w:r>
+        <w:rPr>
+          <w:rFonts w:hint="cs"/>
+          <w:rtl/>
+          <w:lang w:bidi="fa-IR"/>
+        </w:rPr>
         <w:lastRenderedPageBreak/>
-        <w:t>فاکتور سفارش( مشتری)</w:t>
-      </w:r>
-    </w:p>
-    <w:p>
-      <w:pPr>
-        <w:pStyle w:val="ListParagraph"/>
-        <w:numPr>
-          <w:ilvl w:val="0"/>
-          <w:numId w:val="20"/>
-        </w:numPr>
-        <w:bidi/>
-        <w:rPr>
-          <w:lang w:bidi="fa-IR"/>
-        </w:rPr>
-      </w:pPr>
-      <w:r>
-        <w:rPr>
-          <w:rFonts w:hint="cs"/>
-          <w:rtl/>
-          <w:lang w:bidi="fa-IR"/>
-        </w:rPr>
-        <w:t>کد فاکتور سفارش</w:t>
-      </w:r>
-    </w:p>
-    <w:p>
-      <w:pPr>
-        <w:pStyle w:val="ListParagraph"/>
-        <w:numPr>
-          <w:ilvl w:val="0"/>
-          <w:numId w:val="20"/>
-        </w:numPr>
-        <w:bidi/>
-        <w:rPr>
-          <w:lang w:bidi="fa-IR"/>
-        </w:rPr>
-      </w:pPr>
-      <w:r>
-        <w:rPr>
-          <w:rFonts w:hint="cs"/>
-          <w:rtl/>
-          <w:lang w:bidi="fa-IR"/>
-        </w:rPr>
-        <w:t>تاریخ</w:t>
-      </w:r>
-    </w:p>
-    <w:p>
-      <w:pPr>
-        <w:pStyle w:val="ListParagraph"/>
-        <w:numPr>
-          <w:ilvl w:val="0"/>
-          <w:numId w:val="20"/>
-        </w:numPr>
-        <w:bidi/>
-        <w:rPr>
-          <w:lang w:bidi="fa-IR"/>
-        </w:rPr>
-      </w:pPr>
-      <w:r>
-        <w:rPr>
-          <w:rFonts w:hint="cs"/>
-          <w:rtl/>
-          <w:lang w:bidi="fa-IR"/>
-        </w:rPr>
-        <w:t>قیمت کل</w:t>
-      </w:r>
-    </w:p>
-    <w:p>
-      <w:pPr>
-        <w:pStyle w:val="ListParagraph"/>
-        <w:numPr>
-          <w:ilvl w:val="0"/>
-          <w:numId w:val="20"/>
-        </w:numPr>
-        <w:bidi/>
-        <w:rPr>
-          <w:lang w:bidi="fa-IR"/>
-        </w:rPr>
-      </w:pPr>
-      <w:r>
-        <w:rPr>
-          <w:rFonts w:hint="cs"/>
-          <w:rtl/>
-          <w:lang w:bidi="fa-IR"/>
-        </w:rPr>
         <w:t>وضعیت پرداخت( شده، معلق)</w:t>
       </w:r>
     </w:p>

</xml_diff>